<commit_message>
Simplify middleware approach - testing options
Removed complex Edge Function rewrites that created loops.
Testing if simplified middleware.js works for static sites.

Note: Vercel middleware typically requires Next.js for static sites.
May need alternative solution (Pro plan, Cloudflare, or Next.js).

🤖 Generated with [Claude Code](https://claude.com/claude-code)

Co-Authored-By: Claude <noreply@anthropic.com>
</commit_message>
<xml_diff>
--- a/api/Advance_Care_Plan.docx
+++ b/api/Advance_Care_Plan.docx
@@ -2884,8 +2884,8 @@
 </file>
 
 <file path=customXml/item3.xml><?xml version="1.0" encoding="utf-8"?>
-<ct:contentTypeSchema xmlns:ct="http://schemas.microsoft.com/office/2006/metadata/contentType" xmlns:ma="http://schemas.microsoft.com/office/2006/metadata/properties/metaAttributes" ct:_="" ma:_="" ma:contentTypeName="Document" ma:contentTypeID="0x010100FEEF824BC0A0B140A62993CE1EA97799" ma:contentTypeVersion="20" ma:contentTypeDescription="Create a new document." ma:contentTypeScope="" ma:versionID="1cc4cf9d95b5e2d14d7aabb44ca49f5e">
-  <xsd:schema xmlns:xsd="http://www.w3.org/2001/XMLSchema" xmlns:xs="http://www.w3.org/2001/XMLSchema" xmlns:p="http://schemas.microsoft.com/office/2006/metadata/properties" xmlns:ns1="http://schemas.microsoft.com/sharepoint/v3" xmlns:ns2="5a1af6ee-a0d5-4735-81f5-205ff6779adb" xmlns:ns3="27577a75-f6b5-4da9-9d7f-742923554f46" targetNamespace="http://schemas.microsoft.com/office/2006/metadata/properties" ma:root="true" ma:fieldsID="a33e6829bf21261855124b7b230b6e9c" ns1:_="" ns2:_="" ns3:_="">
+<ct:contentTypeSchema xmlns:ct="http://schemas.microsoft.com/office/2006/metadata/contentType" xmlns:ma="http://schemas.microsoft.com/office/2006/metadata/properties/metaAttributes" ct:_="" ma:_="" ma:contentTypeName="Document" ma:contentTypeID="0x010100FEEF824BC0A0B140A62993CE1EA97799" ma:contentTypeVersion="20" ma:contentTypeDescription="Create a new document." ma:contentTypeScope="" ma:versionID="ce94caacb4a5cc228342027e3189af2c">
+  <xsd:schema xmlns:xsd="http://www.w3.org/2001/XMLSchema" xmlns:xs="http://www.w3.org/2001/XMLSchema" xmlns:p="http://schemas.microsoft.com/office/2006/metadata/properties" xmlns:ns1="http://schemas.microsoft.com/sharepoint/v3" xmlns:ns2="5a1af6ee-a0d5-4735-81f5-205ff6779adb" xmlns:ns3="27577a75-f6b5-4da9-9d7f-742923554f46" targetNamespace="http://schemas.microsoft.com/office/2006/metadata/properties" ma:root="true" ma:fieldsID="5f85a36ab557a4a47cd270a1ee4435c0" ns1:_="" ns2:_="" ns3:_="">
     <xsd:import namespace="http://schemas.microsoft.com/sharepoint/v3"/>
     <xsd:import namespace="5a1af6ee-a0d5-4735-81f5-205ff6779adb"/>
     <xsd:import namespace="27577a75-f6b5-4da9-9d7f-742923554f46"/>
@@ -3176,21 +3176,5 @@
 </file>
 
 <file path=customXml/itemProps3.xml><?xml version="1.0" encoding="utf-8"?>
-<ds:datastoreItem xmlns:ds="http://schemas.openxmlformats.org/officeDocument/2006/customXml" ds:itemID="{CF2BAA21-7F8E-4909-A060-A4DAF82FF6C4}">
-  <ds:schemaRefs>
-    <ds:schemaRef ds:uri="http://schemas.microsoft.com/office/2006/metadata/contentType"/>
-    <ds:schemaRef ds:uri="http://schemas.microsoft.com/office/2006/metadata/properties/metaAttributes"/>
-    <ds:schemaRef ds:uri="http://www.w3.org/2001/XMLSchema"/>
-    <ds:schemaRef ds:uri="http://schemas.microsoft.com/office/2006/metadata/properties"/>
-    <ds:schemaRef ds:uri="http://schemas.microsoft.com/sharepoint/v3"/>
-    <ds:schemaRef ds:uri="5a1af6ee-a0d5-4735-81f5-205ff6779adb"/>
-    <ds:schemaRef ds:uri="27577a75-f6b5-4da9-9d7f-742923554f46"/>
-    <ds:schemaRef ds:uri="http://schemas.microsoft.com/office/2006/documentManagement/types"/>
-    <ds:schemaRef ds:uri="http://schemas.microsoft.com/office/infopath/2007/PartnerControls"/>
-    <ds:schemaRef ds:uri="http://schemas.openxmlformats.org/package/2006/metadata/core-properties"/>
-    <ds:schemaRef ds:uri="http://purl.org/dc/elements/1.1/"/>
-    <ds:schemaRef ds:uri="http://purl.org/dc/terms/"/>
-    <ds:schemaRef ds:uri="http://schemas.microsoft.com/internal/obd"/>
-  </ds:schemaRefs>
-</ds:datastoreItem>
+<ds:datastoreItem xmlns:ds="http://schemas.openxmlformats.org/officeDocument/2006/customXml" ds:itemID="{AD877D10-7440-492B-A8CD-BC5B63BE75E0}"/>
 </file>
</xml_diff>